<commit_message>
Updated the structure document
</commit_message>
<xml_diff>
--- a/documentation/Bachelor Thesis Structure.docx
+++ b/documentation/Bachelor Thesis Structure.docx
@@ -266,7 +266,7 @@
           <w:sz w:val="44"/>
           <w:szCs w:val="44"/>
         </w:rPr>
-        <w:t>Contribution</w:t>
+        <w:t>Requirements</w:t>
       </w:r>
     </w:p>
     <w:p>
@@ -286,7 +286,28 @@
           <w:sz w:val="44"/>
           <w:szCs w:val="44"/>
         </w:rPr>
-        <w:t>Requirements</w:t>
+        <w:t>L</w:t>
+      </w:r>
+      <w:r>
+        <w:rPr>
+          <w:sz w:val="44"/>
+          <w:szCs w:val="44"/>
+        </w:rPr>
+        <w:t xml:space="preserve">ecture </w:t>
+      </w:r>
+      <w:r>
+        <w:rPr>
+          <w:sz w:val="44"/>
+          <w:szCs w:val="44"/>
+        </w:rPr>
+        <w:t>C</w:t>
+      </w:r>
+      <w:r>
+        <w:rPr>
+          <w:sz w:val="44"/>
+          <w:szCs w:val="44"/>
+        </w:rPr>
+        <w:t>ontents</w:t>
       </w:r>
     </w:p>
     <w:p>
@@ -306,14 +327,72 @@
           <w:sz w:val="44"/>
           <w:szCs w:val="44"/>
         </w:rPr>
-        <w:t>Methodolog</w:t>
-      </w:r>
-      <w:r>
-        <w:rPr>
-          <w:sz w:val="44"/>
-          <w:szCs w:val="44"/>
-        </w:rPr>
-        <w:t>y</w:t>
+        <w:t xml:space="preserve">The </w:t>
+      </w:r>
+      <w:r>
+        <w:rPr>
+          <w:sz w:val="44"/>
+          <w:szCs w:val="44"/>
+        </w:rPr>
+        <w:t>N</w:t>
+      </w:r>
+      <w:r>
+        <w:rPr>
+          <w:sz w:val="44"/>
+          <w:szCs w:val="44"/>
+        </w:rPr>
+        <w:t xml:space="preserve">eed </w:t>
+      </w:r>
+      <w:r>
+        <w:rPr>
+          <w:sz w:val="44"/>
+          <w:szCs w:val="44"/>
+        </w:rPr>
+        <w:t>for</w:t>
+      </w:r>
+      <w:r>
+        <w:rPr>
+          <w:sz w:val="44"/>
+          <w:szCs w:val="44"/>
+        </w:rPr>
+        <w:t xml:space="preserve"> a </w:t>
+      </w:r>
+      <w:r>
+        <w:rPr>
+          <w:sz w:val="44"/>
+          <w:szCs w:val="44"/>
+        </w:rPr>
+        <w:t>Backend Server</w:t>
+      </w:r>
+    </w:p>
+    <w:p>
+      <w:pPr>
+        <w:pStyle w:val="ListParagraph"/>
+        <w:ind w:left="1440"/>
+        <w:rPr>
+          <w:sz w:val="44"/>
+          <w:szCs w:val="44"/>
+        </w:rPr>
+      </w:pPr>
+    </w:p>
+    <w:p>
+      <w:pPr>
+        <w:pStyle w:val="ListParagraph"/>
+        <w:numPr>
+          <w:ilvl w:val="0"/>
+          <w:numId w:val="1"/>
+        </w:numPr>
+        <w:rPr>
+          <w:sz w:val="44"/>
+          <w:szCs w:val="44"/>
+        </w:rPr>
+      </w:pPr>
+      <w:r>
+        <w:rPr>
+          <w:sz w:val="44"/>
+          <w:szCs w:val="44"/>
+        </w:rPr>
+        <w:t>Methodology</w:t>
       </w:r>
     </w:p>
     <w:p>
@@ -333,27 +412,153 @@
           <w:sz w:val="44"/>
           <w:szCs w:val="44"/>
         </w:rPr>
+        <w:t>Deciding on an app concept</w:t>
+      </w:r>
+    </w:p>
+    <w:p>
+      <w:pPr>
+        <w:pStyle w:val="ListParagraph"/>
+        <w:numPr>
+          <w:ilvl w:val="1"/>
+          <w:numId w:val="1"/>
+        </w:numPr>
+        <w:rPr>
+          <w:sz w:val="44"/>
+          <w:szCs w:val="44"/>
+        </w:rPr>
+      </w:pPr>
+      <w:r>
+        <w:rPr>
+          <w:sz w:val="44"/>
+          <w:szCs w:val="44"/>
+        </w:rPr>
+        <w:t xml:space="preserve">Choosing </w:t>
+      </w:r>
+      <w:r>
+        <w:rPr>
+          <w:sz w:val="44"/>
+          <w:szCs w:val="44"/>
+        </w:rPr>
+        <w:t>suitable technologies</w:t>
+      </w:r>
+    </w:p>
+    <w:p>
+      <w:pPr>
+        <w:pStyle w:val="ListParagraph"/>
+        <w:numPr>
+          <w:ilvl w:val="1"/>
+          <w:numId w:val="1"/>
+        </w:numPr>
+        <w:rPr>
+          <w:sz w:val="44"/>
+          <w:szCs w:val="44"/>
+        </w:rPr>
+      </w:pPr>
+      <w:r>
+        <w:rPr>
+          <w:sz w:val="44"/>
+          <w:szCs w:val="44"/>
+        </w:rPr>
+        <w:t>Pitfalls</w:t>
+      </w:r>
+    </w:p>
+    <w:p>
+      <w:pPr>
+        <w:pStyle w:val="ListParagraph"/>
+        <w:ind w:left="1440"/>
+        <w:rPr>
+          <w:sz w:val="44"/>
+          <w:szCs w:val="44"/>
+        </w:rPr>
+      </w:pPr>
+    </w:p>
+    <w:p>
+      <w:pPr>
+        <w:rPr>
+          <w:sz w:val="44"/>
+          <w:szCs w:val="44"/>
+        </w:rPr>
+      </w:pPr>
+    </w:p>
+    <w:p>
+      <w:pPr>
+        <w:pStyle w:val="ListParagraph"/>
+        <w:numPr>
+          <w:ilvl w:val="0"/>
+          <w:numId w:val="1"/>
+        </w:numPr>
+        <w:rPr>
+          <w:sz w:val="44"/>
+          <w:szCs w:val="44"/>
+        </w:rPr>
+      </w:pPr>
+      <w:r>
+        <w:rPr>
+          <w:sz w:val="44"/>
+          <w:szCs w:val="44"/>
+        </w:rPr>
+        <w:lastRenderedPageBreak/>
+        <w:t>Results</w:t>
+      </w:r>
+    </w:p>
+    <w:p>
+      <w:pPr>
+        <w:pStyle w:val="ListParagraph"/>
+        <w:numPr>
+          <w:ilvl w:val="1"/>
+          <w:numId w:val="1"/>
+        </w:numPr>
+        <w:rPr>
+          <w:sz w:val="44"/>
+          <w:szCs w:val="44"/>
+        </w:rPr>
+      </w:pPr>
+      <w:r>
+        <w:rPr>
+          <w:sz w:val="44"/>
+          <w:szCs w:val="44"/>
+        </w:rPr>
+        <w:t>Iterations of the Mobile Application</w:t>
+      </w:r>
+    </w:p>
+    <w:p>
+      <w:pPr>
+        <w:pStyle w:val="ListParagraph"/>
+        <w:numPr>
+          <w:ilvl w:val="1"/>
+          <w:numId w:val="1"/>
+        </w:numPr>
+        <w:rPr>
+          <w:sz w:val="44"/>
+          <w:szCs w:val="44"/>
+        </w:rPr>
+      </w:pPr>
+      <w:r>
+        <w:rPr>
+          <w:sz w:val="44"/>
+          <w:szCs w:val="44"/>
+        </w:rPr>
+        <w:t>Backend Server</w:t>
+      </w:r>
+    </w:p>
+    <w:p>
+      <w:pPr>
+        <w:pStyle w:val="ListParagraph"/>
+        <w:numPr>
+          <w:ilvl w:val="1"/>
+          <w:numId w:val="1"/>
+        </w:numPr>
+        <w:rPr>
+          <w:sz w:val="44"/>
+          <w:szCs w:val="44"/>
+        </w:rPr>
+      </w:pPr>
+      <w:r>
+        <w:rPr>
+          <w:sz w:val="44"/>
+          <w:szCs w:val="44"/>
+        </w:rPr>
         <w:t>Exercise Descriptions</w:t>
-      </w:r>
-    </w:p>
-    <w:p>
-      <w:pPr>
-        <w:pStyle w:val="ListParagraph"/>
-        <w:numPr>
-          <w:ilvl w:val="1"/>
-          <w:numId w:val="1"/>
-        </w:numPr>
-        <w:rPr>
-          <w:sz w:val="44"/>
-          <w:szCs w:val="44"/>
-        </w:rPr>
-      </w:pPr>
-      <w:r>
-        <w:rPr>
-          <w:sz w:val="44"/>
-          <w:szCs w:val="44"/>
-        </w:rPr>
-        <w:t>Backend Server</w:t>
       </w:r>
     </w:p>
     <w:p>
@@ -432,7 +637,7 @@
   <w:abstractNum w:abstractNumId="0" w15:restartNumberingAfterBreak="0">
     <w:nsid w:val="03527E20"/>
     <w:multiLevelType w:val="hybridMultilevel"/>
-    <w:tmpl w:val="AB9CFC92"/>
+    <w:tmpl w:val="D4DA3512"/>
     <w:lvl w:ilvl="0" w:tplc="0409000F">
       <w:start w:val="1"/>
       <w:numFmt w:val="decimal"/>
@@ -604,11 +809,127 @@
       </w:pPr>
     </w:lvl>
   </w:abstractNum>
+  <w:abstractNum w:abstractNumId="2" w15:restartNumberingAfterBreak="0">
+    <w:nsid w:val="6F456F96"/>
+    <w:multiLevelType w:val="hybridMultilevel"/>
+    <w:tmpl w:val="3D8475E2"/>
+    <w:lvl w:ilvl="0" w:tplc="04020001">
+      <w:start w:val="1"/>
+      <w:numFmt w:val="bullet"/>
+      <w:lvlText w:val=""/>
+      <w:lvlJc w:val="left"/>
+      <w:pPr>
+        <w:ind w:left="1800" w:hanging="360"/>
+      </w:pPr>
+      <w:rPr>
+        <w:rFonts w:ascii="Symbol" w:hAnsi="Symbol" w:hint="default"/>
+      </w:rPr>
+    </w:lvl>
+    <w:lvl w:ilvl="1" w:tplc="04020003" w:tentative="1">
+      <w:start w:val="1"/>
+      <w:numFmt w:val="bullet"/>
+      <w:lvlText w:val="o"/>
+      <w:lvlJc w:val="left"/>
+      <w:pPr>
+        <w:ind w:left="2520" w:hanging="360"/>
+      </w:pPr>
+      <w:rPr>
+        <w:rFonts w:ascii="Courier New" w:hAnsi="Courier New" w:cs="Courier New" w:hint="default"/>
+      </w:rPr>
+    </w:lvl>
+    <w:lvl w:ilvl="2" w:tplc="04020005" w:tentative="1">
+      <w:start w:val="1"/>
+      <w:numFmt w:val="bullet"/>
+      <w:lvlText w:val=""/>
+      <w:lvlJc w:val="left"/>
+      <w:pPr>
+        <w:ind w:left="3240" w:hanging="360"/>
+      </w:pPr>
+      <w:rPr>
+        <w:rFonts w:ascii="Wingdings" w:hAnsi="Wingdings" w:hint="default"/>
+      </w:rPr>
+    </w:lvl>
+    <w:lvl w:ilvl="3" w:tplc="04020001" w:tentative="1">
+      <w:start w:val="1"/>
+      <w:numFmt w:val="bullet"/>
+      <w:lvlText w:val=""/>
+      <w:lvlJc w:val="left"/>
+      <w:pPr>
+        <w:ind w:left="3960" w:hanging="360"/>
+      </w:pPr>
+      <w:rPr>
+        <w:rFonts w:ascii="Symbol" w:hAnsi="Symbol" w:hint="default"/>
+      </w:rPr>
+    </w:lvl>
+    <w:lvl w:ilvl="4" w:tplc="04020003" w:tentative="1">
+      <w:start w:val="1"/>
+      <w:numFmt w:val="bullet"/>
+      <w:lvlText w:val="o"/>
+      <w:lvlJc w:val="left"/>
+      <w:pPr>
+        <w:ind w:left="4680" w:hanging="360"/>
+      </w:pPr>
+      <w:rPr>
+        <w:rFonts w:ascii="Courier New" w:hAnsi="Courier New" w:cs="Courier New" w:hint="default"/>
+      </w:rPr>
+    </w:lvl>
+    <w:lvl w:ilvl="5" w:tplc="04020005" w:tentative="1">
+      <w:start w:val="1"/>
+      <w:numFmt w:val="bullet"/>
+      <w:lvlText w:val=""/>
+      <w:lvlJc w:val="left"/>
+      <w:pPr>
+        <w:ind w:left="5400" w:hanging="360"/>
+      </w:pPr>
+      <w:rPr>
+        <w:rFonts w:ascii="Wingdings" w:hAnsi="Wingdings" w:hint="default"/>
+      </w:rPr>
+    </w:lvl>
+    <w:lvl w:ilvl="6" w:tplc="04020001" w:tentative="1">
+      <w:start w:val="1"/>
+      <w:numFmt w:val="bullet"/>
+      <w:lvlText w:val=""/>
+      <w:lvlJc w:val="left"/>
+      <w:pPr>
+        <w:ind w:left="6120" w:hanging="360"/>
+      </w:pPr>
+      <w:rPr>
+        <w:rFonts w:ascii="Symbol" w:hAnsi="Symbol" w:hint="default"/>
+      </w:rPr>
+    </w:lvl>
+    <w:lvl w:ilvl="7" w:tplc="04020003" w:tentative="1">
+      <w:start w:val="1"/>
+      <w:numFmt w:val="bullet"/>
+      <w:lvlText w:val="o"/>
+      <w:lvlJc w:val="left"/>
+      <w:pPr>
+        <w:ind w:left="6840" w:hanging="360"/>
+      </w:pPr>
+      <w:rPr>
+        <w:rFonts w:ascii="Courier New" w:hAnsi="Courier New" w:cs="Courier New" w:hint="default"/>
+      </w:rPr>
+    </w:lvl>
+    <w:lvl w:ilvl="8" w:tplc="04020005" w:tentative="1">
+      <w:start w:val="1"/>
+      <w:numFmt w:val="bullet"/>
+      <w:lvlText w:val=""/>
+      <w:lvlJc w:val="left"/>
+      <w:pPr>
+        <w:ind w:left="7560" w:hanging="360"/>
+      </w:pPr>
+      <w:rPr>
+        <w:rFonts w:ascii="Wingdings" w:hAnsi="Wingdings" w:hint="default"/>
+      </w:rPr>
+    </w:lvl>
+  </w:abstractNum>
   <w:num w:numId="1" w16cid:durableId="1313674063">
     <w:abstractNumId w:val="0"/>
   </w:num>
   <w:num w:numId="2" w16cid:durableId="1856532010">
     <w:abstractNumId w:val="1"/>
+  </w:num>
+  <w:num w:numId="3" w16cid:durableId="1908874721">
+    <w:abstractNumId w:val="2"/>
   </w:num>
 </w:numbering>
 </file>

</xml_diff>

<commit_message>
Additions to the structure document
</commit_message>
<xml_diff>
--- a/documentation/Bachelor Thesis Structure.docx
+++ b/documentation/Bachelor Thesis Structure.docx
@@ -223,6 +223,26 @@
       <w:pPr>
         <w:pStyle w:val="ListParagraph"/>
         <w:numPr>
+          <w:ilvl w:val="1"/>
+          <w:numId w:val="1"/>
+        </w:numPr>
+        <w:rPr>
+          <w:sz w:val="44"/>
+          <w:szCs w:val="44"/>
+        </w:rPr>
+      </w:pPr>
+      <w:r>
+        <w:rPr>
+          <w:sz w:val="44"/>
+          <w:szCs w:val="44"/>
+        </w:rPr>
+        <w:t>Rest APIs</w:t>
+      </w:r>
+    </w:p>
+    <w:p>
+      <w:pPr>
+        <w:pStyle w:val="ListParagraph"/>
+        <w:numPr>
           <w:ilvl w:val="2"/>
           <w:numId w:val="1"/>
         </w:numPr>
@@ -364,6 +384,20 @@
         </w:rPr>
         <w:t>Backend Server</w:t>
       </w:r>
+      <w:r>
+        <w:rPr>
+          <w:sz w:val="44"/>
+          <w:szCs w:val="44"/>
+        </w:rPr>
+        <w:t xml:space="preserve"> and </w:t>
+      </w:r>
+      <w:r>
+        <w:rPr>
+          <w:sz w:val="44"/>
+          <w:szCs w:val="44"/>
+        </w:rPr>
+        <w:t>Requirements</w:t>
+      </w:r>
     </w:p>
     <w:p>
       <w:pPr>
@@ -461,6 +495,54 @@
         </w:rPr>
         <w:t>Pitfalls</w:t>
       </w:r>
+      <w:r>
+        <w:rPr>
+          <w:sz w:val="44"/>
+          <w:szCs w:val="44"/>
+        </w:rPr>
+        <w:t>?</w:t>
+      </w:r>
+    </w:p>
+    <w:p>
+      <w:pPr>
+        <w:pStyle w:val="ListParagraph"/>
+        <w:numPr>
+          <w:ilvl w:val="1"/>
+          <w:numId w:val="1"/>
+        </w:numPr>
+        <w:rPr>
+          <w:sz w:val="44"/>
+          <w:szCs w:val="44"/>
+        </w:rPr>
+      </w:pPr>
+      <w:r>
+        <w:rPr>
+          <w:sz w:val="44"/>
+          <w:szCs w:val="44"/>
+        </w:rPr>
+        <w:t>Converting Java to Kotlin</w:t>
+      </w:r>
+    </w:p>
+    <w:p>
+      <w:pPr>
+        <w:pStyle w:val="ListParagraph"/>
+        <w:numPr>
+          <w:ilvl w:val="1"/>
+          <w:numId w:val="1"/>
+        </w:numPr>
+        <w:rPr>
+          <w:sz w:val="44"/>
+          <w:szCs w:val="44"/>
+        </w:rPr>
+      </w:pPr>
+      <w:r>
+        <w:rPr>
+          <w:sz w:val="44"/>
+          <w:szCs w:val="44"/>
+        </w:rPr>
+        <w:lastRenderedPageBreak/>
+        <w:t>Iterations of the Mobile Application</w:t>
+      </w:r>
     </w:p>
     <w:p>
       <w:pPr>
@@ -474,14 +556,6 @@
     </w:p>
     <w:p>
       <w:pPr>
-        <w:rPr>
-          <w:sz w:val="44"/>
-          <w:szCs w:val="44"/>
-        </w:rPr>
-      </w:pPr>
-    </w:p>
-    <w:p>
-      <w:pPr>
         <w:pStyle w:val="ListParagraph"/>
         <w:numPr>
           <w:ilvl w:val="0"/>
@@ -497,7 +571,6 @@
           <w:sz w:val="44"/>
           <w:szCs w:val="44"/>
         </w:rPr>
-        <w:lastRenderedPageBreak/>
         <w:t>Results</w:t>
       </w:r>
     </w:p>
@@ -518,7 +591,7 @@
           <w:sz w:val="44"/>
           <w:szCs w:val="44"/>
         </w:rPr>
-        <w:t>Iterations of the Mobile Application</w:t>
+        <w:t>Backend Server</w:t>
       </w:r>
     </w:p>
     <w:p>
@@ -538,28 +611,15 @@
           <w:sz w:val="44"/>
           <w:szCs w:val="44"/>
         </w:rPr>
-        <w:t>Backend Server</w:t>
-      </w:r>
-    </w:p>
-    <w:p>
-      <w:pPr>
-        <w:pStyle w:val="ListParagraph"/>
-        <w:numPr>
-          <w:ilvl w:val="1"/>
-          <w:numId w:val="1"/>
-        </w:numPr>
-        <w:rPr>
-          <w:sz w:val="44"/>
-          <w:szCs w:val="44"/>
-        </w:rPr>
-      </w:pPr>
-      <w:r>
-        <w:rPr>
-          <w:sz w:val="44"/>
-          <w:szCs w:val="44"/>
-        </w:rPr>
         <w:t>Exercise Descriptions</w:t>
       </w:r>
+      <w:r>
+        <w:rPr>
+          <w:sz w:val="44"/>
+          <w:szCs w:val="44"/>
+        </w:rPr>
+        <w:t xml:space="preserve"> and Reference Implementation</w:t>
+      </w:r>
     </w:p>
     <w:p>
       <w:pPr>
@@ -618,6 +678,13 @@
           <w:szCs w:val="44"/>
         </w:rPr>
         <w:t>Conclusion</w:t>
+      </w:r>
+      <w:r>
+        <w:rPr>
+          <w:sz w:val="44"/>
+          <w:szCs w:val="44"/>
+        </w:rPr>
+        <w:t xml:space="preserve"> and Outlook</w:t>
       </w:r>
     </w:p>
     <w:p/>
@@ -637,7 +704,7 @@
   <w:abstractNum w:abstractNumId="0" w15:restartNumberingAfterBreak="0">
     <w:nsid w:val="03527E20"/>
     <w:multiLevelType w:val="hybridMultilevel"/>
-    <w:tmpl w:val="D4DA3512"/>
+    <w:tmpl w:val="896A4D44"/>
     <w:lvl w:ilvl="0" w:tplc="0409000F">
       <w:start w:val="1"/>
       <w:numFmt w:val="decimal"/>
@@ -662,7 +729,7 @@
       <w:lvlText w:val="%3."/>
       <w:lvlJc w:val="right"/>
       <w:pPr>
-        <w:ind w:left="2160" w:hanging="180"/>
+        <w:ind w:left="2340" w:hanging="360"/>
       </w:pPr>
     </w:lvl>
     <w:lvl w:ilvl="3" w:tplc="0409000F" w:tentative="1">

</xml_diff>